<commit_message>
Todo-app-frontend with SQL Commands - completed
</commit_message>
<xml_diff>
--- a/public/SQL Commands.docx
+++ b/public/SQL Commands.docx
@@ -8,8 +8,6 @@
           <w:u w:val="single"/>
         </w:rPr>
       </w:pPr>
-      <w:bookmarkStart w:id="0" w:name="_GoBack"/>
-      <w:bookmarkEnd w:id="0"/>
       <w:r>
         <w:rPr>
           <w:u w:val="single"/>
@@ -214,11 +212,6 @@
     </w:p>
     <w:p/>
     <w:p>
-      <w:pPr>
-        <w:rPr>
-          <w:color w:val="FF0000"/>
-        </w:rPr>
-      </w:pPr>
       <w:r>
         <w:t xml:space="preserve">INSERT INTO Tasks </w:t>
       </w:r>
@@ -241,46 +234,15 @@
       </w:r>
       <w:proofErr w:type="spellEnd"/>
       <w:r>
-        <w:t>) VALUES ( 1, “</w:t>
-      </w:r>
-      <w:r>
-        <w:t>Learn JavaScript</w:t>
-      </w:r>
-      <w:r>
-        <w:t xml:space="preserve">”, 0 , 2 ); </w:t>
-      </w:r>
-      <w:r>
-        <w:rPr>
-          <w:color w:val="FF0000"/>
-        </w:rPr>
-        <w:t>NOT WORKING</w:t>
-      </w:r>
-      <w:r>
-        <w:rPr>
-          <w:color w:val="FF0000"/>
-        </w:rPr>
-        <w:t xml:space="preserve"> – ERROR IN SQL SYNTAX</w:t>
-      </w:r>
-    </w:p>
-    <w:p/>
-    <w:p>
-      <w:pPr>
-        <w:rPr>
-          <w:color w:val="000000" w:themeColor="text1"/>
-        </w:rPr>
-      </w:pPr>
-      <w:r>
-        <w:rPr>
-          <w:color w:val="000000" w:themeColor="text1"/>
-        </w:rPr>
-        <w:t>INSERT</w:t>
-      </w:r>
-      <w:r>
-        <w:rPr>
-          <w:color w:val="000000" w:themeColor="text1"/>
-        </w:rPr>
-        <w:t xml:space="preserve"> INTO Tasks </w:t>
-      </w:r>
+        <w:t>) VALUES ( 1, "Learn JavaScript", 0 , 2 );</w:t>
+      </w:r>
+    </w:p>
+    <w:p/>
+    <w:p>
+      <w:r>
+        <w:t xml:space="preserve">INSERT INTO Tasks </w:t>
+      </w:r>
+      <w:proofErr w:type="gramStart"/>
       <w:r>
         <w:t xml:space="preserve">( </w:t>
       </w:r>
@@ -289,6 +251,7 @@
         <w:t>taskID</w:t>
       </w:r>
       <w:proofErr w:type="spellEnd"/>
+      <w:proofErr w:type="gramEnd"/>
       <w:r>
         <w:t xml:space="preserve">, description, completed, </w:t>
       </w:r>
@@ -298,41 +261,145 @@
       </w:r>
       <w:proofErr w:type="spellEnd"/>
       <w:r>
-        <w:t xml:space="preserve">) </w:t>
-      </w:r>
-      <w:r>
-        <w:rPr>
-          <w:color w:val="000000" w:themeColor="text1"/>
-        </w:rPr>
-        <w:t>VALUES ( 1, “</w:t>
-      </w:r>
-      <w:r>
-        <w:rPr>
-          <w:color w:val="000000" w:themeColor="text1"/>
-        </w:rPr>
-        <w:t>Learn NodeJS”</w:t>
-      </w:r>
-      <w:r>
-        <w:rPr>
-          <w:color w:val="000000" w:themeColor="text1"/>
-        </w:rPr>
-        <w:t xml:space="preserve">, 0, 1 ); </w:t>
-      </w:r>
-      <w:r>
-        <w:rPr>
-          <w:color w:val="FF0000"/>
-        </w:rPr>
-        <w:t>NOT WORKING</w:t>
-      </w:r>
-      <w:r>
-        <w:rPr>
-          <w:color w:val="FF0000"/>
-        </w:rPr>
-        <w:t xml:space="preserve"> – ERROR IN SQL SYNTAX</w:t>
-      </w:r>
-    </w:p>
-    <w:p/>
-    <w:p/>
+        <w:t>) VALUES ( 2, "Learn MySQL", 0, 2 );</w:t>
+      </w:r>
+    </w:p>
+    <w:p/>
+    <w:p>
+      <w:r>
+        <w:t xml:space="preserve">INSERT INTO Tasks </w:t>
+      </w:r>
+      <w:proofErr w:type="gramStart"/>
+      <w:r>
+        <w:t xml:space="preserve">( </w:t>
+      </w:r>
+      <w:proofErr w:type="spellStart"/>
+      <w:r>
+        <w:t>taskID</w:t>
+      </w:r>
+      <w:proofErr w:type="spellEnd"/>
+      <w:proofErr w:type="gramEnd"/>
+      <w:r>
+        <w:t xml:space="preserve">, description, completed, </w:t>
+      </w:r>
+      <w:proofErr w:type="spellStart"/>
+      <w:r>
+        <w:t>userID</w:t>
+      </w:r>
+      <w:proofErr w:type="spellEnd"/>
+      <w:r>
+        <w:t>) VALUES (3, "Learn NodeJS", 0, 1);</w:t>
+      </w:r>
+    </w:p>
+    <w:p/>
+    <w:p>
+      <w:r>
+        <w:t xml:space="preserve">SELECT </w:t>
+      </w:r>
+      <w:proofErr w:type="spellStart"/>
+      <w:r>
+        <w:t>userID</w:t>
+      </w:r>
+      <w:proofErr w:type="spellEnd"/>
+      <w:r>
+        <w:t>, description FROM Tasks;</w:t>
+      </w:r>
+    </w:p>
+    <w:p/>
+    <w:p>
+      <w:r>
+        <w:t>SELECT description FROM Tasks</w:t>
+      </w:r>
+    </w:p>
+    <w:p>
+      <w:r>
+        <w:t xml:space="preserve">WHERE </w:t>
+      </w:r>
+      <w:proofErr w:type="spellStart"/>
+      <w:r>
+        <w:t>userID</w:t>
+      </w:r>
+      <w:proofErr w:type="spellEnd"/>
+      <w:r>
+        <w:t xml:space="preserve"> = 2;</w:t>
+      </w:r>
+    </w:p>
+    <w:p/>
+    <w:p>
+      <w:r>
+        <w:t>SELECT description FROM Tasks</w:t>
+      </w:r>
+    </w:p>
+    <w:p>
+      <w:r>
+        <w:t xml:space="preserve">WHERE </w:t>
+      </w:r>
+      <w:proofErr w:type="spellStart"/>
+      <w:r>
+        <w:t>userID</w:t>
+      </w:r>
+      <w:proofErr w:type="spellEnd"/>
+      <w:r>
+        <w:t xml:space="preserve"> = 1;</w:t>
+      </w:r>
+    </w:p>
+    <w:p/>
+    <w:p>
+      <w:r>
+        <w:t>UPDATE Tasks</w:t>
+      </w:r>
+    </w:p>
+    <w:p>
+      <w:r>
+        <w:lastRenderedPageBreak/>
+        <w:t>SET completed = 1</w:t>
+      </w:r>
+    </w:p>
+    <w:p>
+      <w:r>
+        <w:t xml:space="preserve">WHERE </w:t>
+      </w:r>
+      <w:proofErr w:type="spellStart"/>
+      <w:r>
+        <w:t>taskID</w:t>
+      </w:r>
+      <w:proofErr w:type="spellEnd"/>
+      <w:r>
+        <w:t xml:space="preserve"> = 1;</w:t>
+      </w:r>
+    </w:p>
+    <w:p/>
+    <w:p>
+      <w:r>
+        <w:t>SELECT description FROM Tasks</w:t>
+      </w:r>
+    </w:p>
+    <w:p>
+      <w:r>
+        <w:t xml:space="preserve">WHERE </w:t>
+      </w:r>
+      <w:proofErr w:type="spellStart"/>
+      <w:r>
+        <w:t>userID</w:t>
+      </w:r>
+      <w:proofErr w:type="spellEnd"/>
+      <w:r>
+        <w:t xml:space="preserve"> = 2;</w:t>
+      </w:r>
+    </w:p>
+    <w:p/>
+    <w:p>
+      <w:r>
+        <w:t>SELECT description FROM Tasks</w:t>
+      </w:r>
+    </w:p>
+    <w:p>
+      <w:bookmarkStart w:id="0" w:name="_GoBack"/>
+      <w:bookmarkEnd w:id="0"/>
+      <w:r>
+        <w:t>WHERE completed = 0;</w:t>
+      </w:r>
+    </w:p>
     <w:p>
       <w:r>
         <w:t xml:space="preserve"> </w:t>

</xml_diff>